<commit_message>
Added agenda 10 for this evenings meeting. Signed-off-by: taylenanderson <s3925287@student.rmit.edu.au>
</commit_message>
<xml_diff>
--- a/Assignment3/GithubAndTools/AuditTrailComments.docx
+++ b/Assignment3/GithubAndTools/AuditTrailComments.docx
@@ -70,16 +70,7 @@
           <w:sz w:val="28"/>
           <w:szCs w:val="28"/>
         </w:rPr>
-        <w:t>T</w:t>
-      </w:r>
-      <w:r>
-        <w:rPr>
-          <w:rFonts w:ascii="Noto Sans Cond" w:hAnsi="Noto Sans Cond"/>
-          <w:color w:val="2525A7"/>
-          <w:sz w:val="28"/>
-          <w:szCs w:val="28"/>
-        </w:rPr>
-        <w:t>eam stockIT</w:t>
+        <w:t>Team stockIT</w:t>
       </w:r>
     </w:p>
     <w:p>
@@ -140,7 +131,7 @@
           <w:i w:val="false"/>
           <w:iCs w:val="false"/>
         </w:rPr>
-        <w:t xml:space="preserve">Upon reflection of our GitHub audit trail of 281 commits we found that our team was able to use it much more effectivly than when we initially started working with the service. Over the last month on assignments 3 and 5 we as a team have pushed 74 commits. </w:t>
+        <w:t xml:space="preserve">Upon reflection of our GitHub audit trail of 281 commits we found that our team was able to use it much more effectively than when we initially started working with the service. Over the last month on assignments 3 and 5 we as a team have pushed 74 commits. Over those commits around 75% of those have had sufficient comments from the author. Looking at pulse by github, which is one of their analytical tools we determined our standard deviation had reduced from 36.6% to 14.7% which shows that the group members commits have become much more evenly distributed </w:t>
       </w:r>
       <w:r>
         <w:rPr>
@@ -148,7 +139,7 @@
           <w:i w:val="false"/>
           <w:iCs w:val="false"/>
         </w:rPr>
-        <w:t xml:space="preserve">Over those commits around 75% of those have had sufficient comments from the author. </w:t>
+        <w:t xml:space="preserve">from assignment 2 to assignment 3. </w:t>
       </w:r>
       <w:r>
         <w:rPr>
@@ -156,15 +147,7 @@
           <w:i w:val="false"/>
           <w:iCs w:val="false"/>
         </w:rPr>
-        <w:t xml:space="preserve">Looking at pulse by github, which is one of their analytical tools we determined our standard deviation had reduced from 36.6% to 14.7% </w:t>
-      </w:r>
-      <w:r>
-        <w:rPr>
-          <w:rFonts w:cs="Arial" w:ascii="Noto Sans Cond" w:hAnsi="Noto Sans Cond"/>
-          <w:i w:val="false"/>
-          <w:iCs w:val="false"/>
-        </w:rPr>
-        <w:t xml:space="preserve">which shows that the group members commits have become much more evenly distributed. </w:t>
+        <w:t>In summary it appears that our use of github has had significant improvements since our introduction to this software.</w:t>
       </w:r>
     </w:p>
     <w:sectPr>
@@ -174,6 +157,7 @@
       <w:pgNumType w:fmt="decimal"/>
       <w:formProt w:val="false"/>
       <w:textDirection w:val="lrTb"/>
+      <w:docGrid w:type="default" w:linePitch="100" w:charSpace="0"/>
     </w:sectPr>
   </w:body>
 </w:document>
@@ -202,7 +186,10 @@
     <w:qFormat/>
     <w:pPr>
       <w:widowControl w:val="false"/>
+      <w:suppressAutoHyphens w:val="true"/>
       <w:bidi w:val="0"/>
+      <w:spacing w:before="0" w:after="0"/>
+      <w:jc w:val="start"/>
     </w:pPr>
     <w:rPr>
       <w:rFonts w:ascii="Liberation Serif" w:hAnsi="Liberation Serif" w:eastAsia="NSimSun" w:cs="Lucida Sans"/>

</xml_diff>